<commit_message>
updated submission word doc
</commit_message>
<xml_diff>
--- a/Week 6 Coding Assignment with Screen Shots.docx
+++ b/Week 6 Coding Assignment with Screen Shots.docx
@@ -352,18 +352,914 @@
           <w:b/>
         </w:rPr>
       </w:pPr>
-    </w:p>
-    <w:p>
-      <w:pPr>
-        <w:rPr>
-          <w:b/>
-        </w:rPr>
-      </w:pPr>
-      <w:r>
-        <w:rPr>
-          <w:b/>
+      <w:r>
+        <w:rPr>
+          <w:noProof/>
         </w:rPr>
         <w:lastRenderedPageBreak/>
+        <w:drawing>
+          <wp:inline distT="0" distB="0" distL="0" distR="0" wp14:anchorId="65AED83F" wp14:editId="7FAAC3D9">
+            <wp:extent cx="3365673" cy="1771741"/>
+            <wp:effectExtent l="0" t="0" r="6350" b="0"/>
+            <wp:docPr id="2" name="Picture 2"/>
+            <wp:cNvGraphicFramePr>
+              <a:graphicFrameLocks xmlns:a="http://schemas.openxmlformats.org/drawingml/2006/main" noChangeAspect="1"/>
+            </wp:cNvGraphicFramePr>
+            <a:graphic xmlns:a="http://schemas.openxmlformats.org/drawingml/2006/main">
+              <a:graphicData uri="http://schemas.openxmlformats.org/drawingml/2006/picture">
+                <pic:pic xmlns:pic="http://schemas.openxmlformats.org/drawingml/2006/picture">
+                  <pic:nvPicPr>
+                    <pic:cNvPr id="1" name=""/>
+                    <pic:cNvPicPr/>
+                  </pic:nvPicPr>
+                  <pic:blipFill>
+                    <a:blip r:embed="rId7"/>
+                    <a:stretch>
+                      <a:fillRect/>
+                    </a:stretch>
+                  </pic:blipFill>
+                  <pic:spPr>
+                    <a:xfrm>
+                      <a:off x="0" y="0"/>
+                      <a:ext cx="3365673" cy="1771741"/>
+                    </a:xfrm>
+                    <a:prstGeom prst="rect">
+                      <a:avLst/>
+                    </a:prstGeom>
+                  </pic:spPr>
+                </pic:pic>
+              </a:graphicData>
+            </a:graphic>
+          </wp:inline>
+        </w:drawing>
+      </w:r>
+    </w:p>
+    <w:p>
+      <w:pPr>
+        <w:rPr>
+          <w:b/>
+        </w:rPr>
+      </w:pPr>
+      <w:r>
+        <w:rPr>
+          <w:noProof/>
+        </w:rPr>
+        <w:drawing>
+          <wp:inline distT="0" distB="0" distL="0" distR="0" wp14:anchorId="71B49F9B" wp14:editId="395C0441">
+            <wp:extent cx="5899453" cy="1555830"/>
+            <wp:effectExtent l="0" t="0" r="6350" b="6350"/>
+            <wp:docPr id="3" name="Picture 3"/>
+            <wp:cNvGraphicFramePr>
+              <a:graphicFrameLocks xmlns:a="http://schemas.openxmlformats.org/drawingml/2006/main" noChangeAspect="1"/>
+            </wp:cNvGraphicFramePr>
+            <a:graphic xmlns:a="http://schemas.openxmlformats.org/drawingml/2006/main">
+              <a:graphicData uri="http://schemas.openxmlformats.org/drawingml/2006/picture">
+                <pic:pic xmlns:pic="http://schemas.openxmlformats.org/drawingml/2006/picture">
+                  <pic:nvPicPr>
+                    <pic:cNvPr id="1" name=""/>
+                    <pic:cNvPicPr/>
+                  </pic:nvPicPr>
+                  <pic:blipFill>
+                    <a:blip r:embed="rId8"/>
+                    <a:stretch>
+                      <a:fillRect/>
+                    </a:stretch>
+                  </pic:blipFill>
+                  <pic:spPr>
+                    <a:xfrm>
+                      <a:off x="0" y="0"/>
+                      <a:ext cx="5899453" cy="1555830"/>
+                    </a:xfrm>
+                    <a:prstGeom prst="rect">
+                      <a:avLst/>
+                    </a:prstGeom>
+                  </pic:spPr>
+                </pic:pic>
+              </a:graphicData>
+            </a:graphic>
+          </wp:inline>
+        </w:drawing>
+      </w:r>
+    </w:p>
+    <w:p>
+      <w:pPr>
+        <w:rPr>
+          <w:b/>
+        </w:rPr>
+      </w:pPr>
+      <w:r>
+        <w:rPr>
+          <w:noProof/>
+        </w:rPr>
+        <w:lastRenderedPageBreak/>
+        <w:drawing>
+          <wp:inline distT="0" distB="0" distL="0" distR="0" wp14:anchorId="6A721E2C" wp14:editId="36FC7559">
+            <wp:extent cx="3067208" cy="4851649"/>
+            <wp:effectExtent l="0" t="0" r="0" b="6350"/>
+            <wp:docPr id="4" name="Picture 4"/>
+            <wp:cNvGraphicFramePr>
+              <a:graphicFrameLocks xmlns:a="http://schemas.openxmlformats.org/drawingml/2006/main" noChangeAspect="1"/>
+            </wp:cNvGraphicFramePr>
+            <a:graphic xmlns:a="http://schemas.openxmlformats.org/drawingml/2006/main">
+              <a:graphicData uri="http://schemas.openxmlformats.org/drawingml/2006/picture">
+                <pic:pic xmlns:pic="http://schemas.openxmlformats.org/drawingml/2006/picture">
+                  <pic:nvPicPr>
+                    <pic:cNvPr id="1" name=""/>
+                    <pic:cNvPicPr/>
+                  </pic:nvPicPr>
+                  <pic:blipFill>
+                    <a:blip r:embed="rId9"/>
+                    <a:stretch>
+                      <a:fillRect/>
+                    </a:stretch>
+                  </pic:blipFill>
+                  <pic:spPr>
+                    <a:xfrm>
+                      <a:off x="0" y="0"/>
+                      <a:ext cx="3067208" cy="4851649"/>
+                    </a:xfrm>
+                    <a:prstGeom prst="rect">
+                      <a:avLst/>
+                    </a:prstGeom>
+                  </pic:spPr>
+                </pic:pic>
+              </a:graphicData>
+            </a:graphic>
+          </wp:inline>
+        </w:drawing>
+      </w:r>
+    </w:p>
+    <w:p>
+      <w:pPr>
+        <w:rPr>
+          <w:b/>
+        </w:rPr>
+      </w:pPr>
+      <w:r>
+        <w:rPr>
+          <w:noProof/>
+        </w:rPr>
+        <w:lastRenderedPageBreak/>
+        <w:drawing>
+          <wp:inline distT="0" distB="0" distL="0" distR="0" wp14:anchorId="4F737BDF" wp14:editId="1C63EC36">
+            <wp:extent cx="5613689" cy="4299171"/>
+            <wp:effectExtent l="0" t="0" r="6350" b="6350"/>
+            <wp:docPr id="15" name="Picture 15"/>
+            <wp:cNvGraphicFramePr>
+              <a:graphicFrameLocks xmlns:a="http://schemas.openxmlformats.org/drawingml/2006/main" noChangeAspect="1"/>
+            </wp:cNvGraphicFramePr>
+            <a:graphic xmlns:a="http://schemas.openxmlformats.org/drawingml/2006/main">
+              <a:graphicData uri="http://schemas.openxmlformats.org/drawingml/2006/picture">
+                <pic:pic xmlns:pic="http://schemas.openxmlformats.org/drawingml/2006/picture">
+                  <pic:nvPicPr>
+                    <pic:cNvPr id="1" name=""/>
+                    <pic:cNvPicPr/>
+                  </pic:nvPicPr>
+                  <pic:blipFill>
+                    <a:blip r:embed="rId10"/>
+                    <a:stretch>
+                      <a:fillRect/>
+                    </a:stretch>
+                  </pic:blipFill>
+                  <pic:spPr>
+                    <a:xfrm>
+                      <a:off x="0" y="0"/>
+                      <a:ext cx="5613689" cy="4299171"/>
+                    </a:xfrm>
+                    <a:prstGeom prst="rect">
+                      <a:avLst/>
+                    </a:prstGeom>
+                  </pic:spPr>
+                </pic:pic>
+              </a:graphicData>
+            </a:graphic>
+          </wp:inline>
+        </w:drawing>
+      </w:r>
+    </w:p>
+    <w:p>
+      <w:pPr>
+        <w:rPr>
+          <w:b/>
+        </w:rPr>
+      </w:pPr>
+      <w:r>
+        <w:rPr>
+          <w:noProof/>
+        </w:rPr>
+        <w:lastRenderedPageBreak/>
+        <w:drawing>
+          <wp:inline distT="0" distB="0" distL="0" distR="0" wp14:anchorId="07B5559A" wp14:editId="52A1B9BB">
+            <wp:extent cx="5442230" cy="3803845"/>
+            <wp:effectExtent l="0" t="0" r="6350" b="6350"/>
+            <wp:docPr id="16" name="Picture 16"/>
+            <wp:cNvGraphicFramePr>
+              <a:graphicFrameLocks xmlns:a="http://schemas.openxmlformats.org/drawingml/2006/main" noChangeAspect="1"/>
+            </wp:cNvGraphicFramePr>
+            <a:graphic xmlns:a="http://schemas.openxmlformats.org/drawingml/2006/main">
+              <a:graphicData uri="http://schemas.openxmlformats.org/drawingml/2006/picture">
+                <pic:pic xmlns:pic="http://schemas.openxmlformats.org/drawingml/2006/picture">
+                  <pic:nvPicPr>
+                    <pic:cNvPr id="1" name=""/>
+                    <pic:cNvPicPr/>
+                  </pic:nvPicPr>
+                  <pic:blipFill>
+                    <a:blip r:embed="rId11"/>
+                    <a:stretch>
+                      <a:fillRect/>
+                    </a:stretch>
+                  </pic:blipFill>
+                  <pic:spPr>
+                    <a:xfrm>
+                      <a:off x="0" y="0"/>
+                      <a:ext cx="5442230" cy="3803845"/>
+                    </a:xfrm>
+                    <a:prstGeom prst="rect">
+                      <a:avLst/>
+                    </a:prstGeom>
+                  </pic:spPr>
+                </pic:pic>
+              </a:graphicData>
+            </a:graphic>
+          </wp:inline>
+        </w:drawing>
+      </w:r>
+    </w:p>
+    <w:p>
+      <w:pPr>
+        <w:rPr>
+          <w:b/>
+        </w:rPr>
+      </w:pPr>
+      <w:r>
+        <w:rPr>
+          <w:noProof/>
+        </w:rPr>
+        <w:drawing>
+          <wp:inline distT="0" distB="0" distL="0" distR="0" wp14:anchorId="092AB944" wp14:editId="47122877">
+            <wp:extent cx="5080261" cy="3848298"/>
+            <wp:effectExtent l="0" t="0" r="6350" b="0"/>
+            <wp:docPr id="25" name="Picture 25"/>
+            <wp:cNvGraphicFramePr>
+              <a:graphicFrameLocks xmlns:a="http://schemas.openxmlformats.org/drawingml/2006/main" noChangeAspect="1"/>
+            </wp:cNvGraphicFramePr>
+            <a:graphic xmlns:a="http://schemas.openxmlformats.org/drawingml/2006/main">
+              <a:graphicData uri="http://schemas.openxmlformats.org/drawingml/2006/picture">
+                <pic:pic xmlns:pic="http://schemas.openxmlformats.org/drawingml/2006/picture">
+                  <pic:nvPicPr>
+                    <pic:cNvPr id="1" name=""/>
+                    <pic:cNvPicPr/>
+                  </pic:nvPicPr>
+                  <pic:blipFill>
+                    <a:blip r:embed="rId12"/>
+                    <a:stretch>
+                      <a:fillRect/>
+                    </a:stretch>
+                  </pic:blipFill>
+                  <pic:spPr>
+                    <a:xfrm>
+                      <a:off x="0" y="0"/>
+                      <a:ext cx="5080261" cy="3848298"/>
+                    </a:xfrm>
+                    <a:prstGeom prst="rect">
+                      <a:avLst/>
+                    </a:prstGeom>
+                  </pic:spPr>
+                </pic:pic>
+              </a:graphicData>
+            </a:graphic>
+          </wp:inline>
+        </w:drawing>
+      </w:r>
+    </w:p>
+    <w:p>
+      <w:pPr>
+        <w:rPr>
+          <w:b/>
+        </w:rPr>
+      </w:pPr>
+      <w:r>
+        <w:rPr>
+          <w:noProof/>
+        </w:rPr>
+        <w:lastRenderedPageBreak/>
+        <w:drawing>
+          <wp:inline distT="0" distB="0" distL="0" distR="0" wp14:anchorId="155B288C" wp14:editId="652F46AB">
+            <wp:extent cx="5448580" cy="4902452"/>
+            <wp:effectExtent l="0" t="0" r="0" b="0"/>
+            <wp:docPr id="28" name="Picture 28"/>
+            <wp:cNvGraphicFramePr>
+              <a:graphicFrameLocks xmlns:a="http://schemas.openxmlformats.org/drawingml/2006/main" noChangeAspect="1"/>
+            </wp:cNvGraphicFramePr>
+            <a:graphic xmlns:a="http://schemas.openxmlformats.org/drawingml/2006/main">
+              <a:graphicData uri="http://schemas.openxmlformats.org/drawingml/2006/picture">
+                <pic:pic xmlns:pic="http://schemas.openxmlformats.org/drawingml/2006/picture">
+                  <pic:nvPicPr>
+                    <pic:cNvPr id="1" name=""/>
+                    <pic:cNvPicPr/>
+                  </pic:nvPicPr>
+                  <pic:blipFill>
+                    <a:blip r:embed="rId13"/>
+                    <a:stretch>
+                      <a:fillRect/>
+                    </a:stretch>
+                  </pic:blipFill>
+                  <pic:spPr>
+                    <a:xfrm>
+                      <a:off x="0" y="0"/>
+                      <a:ext cx="5448580" cy="4902452"/>
+                    </a:xfrm>
+                    <a:prstGeom prst="rect">
+                      <a:avLst/>
+                    </a:prstGeom>
+                  </pic:spPr>
+                </pic:pic>
+              </a:graphicData>
+            </a:graphic>
+          </wp:inline>
+        </w:drawing>
+      </w:r>
+    </w:p>
+    <w:p>
+      <w:pPr>
+        <w:rPr>
+          <w:b/>
+        </w:rPr>
+      </w:pPr>
+      <w:r>
+        <w:rPr>
+          <w:noProof/>
+        </w:rPr>
+        <w:lastRenderedPageBreak/>
+        <w:drawing>
+          <wp:inline distT="0" distB="0" distL="0" distR="0" wp14:anchorId="05C896C5" wp14:editId="7B4CC4FA">
+            <wp:extent cx="5308873" cy="3587934"/>
+            <wp:effectExtent l="0" t="0" r="6350" b="0"/>
+            <wp:docPr id="31" name="Picture 31"/>
+            <wp:cNvGraphicFramePr>
+              <a:graphicFrameLocks xmlns:a="http://schemas.openxmlformats.org/drawingml/2006/main" noChangeAspect="1"/>
+            </wp:cNvGraphicFramePr>
+            <a:graphic xmlns:a="http://schemas.openxmlformats.org/drawingml/2006/main">
+              <a:graphicData uri="http://schemas.openxmlformats.org/drawingml/2006/picture">
+                <pic:pic xmlns:pic="http://schemas.openxmlformats.org/drawingml/2006/picture">
+                  <pic:nvPicPr>
+                    <pic:cNvPr id="1" name=""/>
+                    <pic:cNvPicPr/>
+                  </pic:nvPicPr>
+                  <pic:blipFill>
+                    <a:blip r:embed="rId14"/>
+                    <a:stretch>
+                      <a:fillRect/>
+                    </a:stretch>
+                  </pic:blipFill>
+                  <pic:spPr>
+                    <a:xfrm>
+                      <a:off x="0" y="0"/>
+                      <a:ext cx="5308873" cy="3587934"/>
+                    </a:xfrm>
+                    <a:prstGeom prst="rect">
+                      <a:avLst/>
+                    </a:prstGeom>
+                  </pic:spPr>
+                </pic:pic>
+              </a:graphicData>
+            </a:graphic>
+          </wp:inline>
+        </w:drawing>
+      </w:r>
+    </w:p>
+    <w:p>
+      <w:pPr>
+        <w:rPr>
+          <w:b/>
+        </w:rPr>
+      </w:pPr>
+      <w:r>
+        <w:rPr>
+          <w:noProof/>
+        </w:rPr>
+        <w:drawing>
+          <wp:inline distT="0" distB="0" distL="0" distR="0" wp14:anchorId="25B51BC3" wp14:editId="2FF6CD3A">
+            <wp:extent cx="4019757" cy="3505380"/>
+            <wp:effectExtent l="0" t="0" r="0" b="0"/>
+            <wp:docPr id="33" name="Picture 33"/>
+            <wp:cNvGraphicFramePr>
+              <a:graphicFrameLocks xmlns:a="http://schemas.openxmlformats.org/drawingml/2006/main" noChangeAspect="1"/>
+            </wp:cNvGraphicFramePr>
+            <a:graphic xmlns:a="http://schemas.openxmlformats.org/drawingml/2006/main">
+              <a:graphicData uri="http://schemas.openxmlformats.org/drawingml/2006/picture">
+                <pic:pic xmlns:pic="http://schemas.openxmlformats.org/drawingml/2006/picture">
+                  <pic:nvPicPr>
+                    <pic:cNvPr id="1" name=""/>
+                    <pic:cNvPicPr/>
+                  </pic:nvPicPr>
+                  <pic:blipFill>
+                    <a:blip r:embed="rId15"/>
+                    <a:stretch>
+                      <a:fillRect/>
+                    </a:stretch>
+                  </pic:blipFill>
+                  <pic:spPr>
+                    <a:xfrm>
+                      <a:off x="0" y="0"/>
+                      <a:ext cx="4019757" cy="3505380"/>
+                    </a:xfrm>
+                    <a:prstGeom prst="rect">
+                      <a:avLst/>
+                    </a:prstGeom>
+                  </pic:spPr>
+                </pic:pic>
+              </a:graphicData>
+            </a:graphic>
+          </wp:inline>
+        </w:drawing>
+      </w:r>
+    </w:p>
+    <w:p>
+      <w:pPr>
+        <w:rPr>
+          <w:b/>
+        </w:rPr>
+      </w:pPr>
+      <w:r>
+        <w:rPr>
+          <w:noProof/>
+        </w:rPr>
+        <w:lastRenderedPageBreak/>
+        <w:drawing>
+          <wp:inline distT="0" distB="0" distL="0" distR="0" wp14:anchorId="1A5910DE" wp14:editId="6C299D72">
+            <wp:extent cx="5943600" cy="1953895"/>
+            <wp:effectExtent l="0" t="0" r="0" b="8255"/>
+            <wp:docPr id="35" name="Picture 35"/>
+            <wp:cNvGraphicFramePr>
+              <a:graphicFrameLocks xmlns:a="http://schemas.openxmlformats.org/drawingml/2006/main" noChangeAspect="1"/>
+            </wp:cNvGraphicFramePr>
+            <a:graphic xmlns:a="http://schemas.openxmlformats.org/drawingml/2006/main">
+              <a:graphicData uri="http://schemas.openxmlformats.org/drawingml/2006/picture">
+                <pic:pic xmlns:pic="http://schemas.openxmlformats.org/drawingml/2006/picture">
+                  <pic:nvPicPr>
+                    <pic:cNvPr id="1" name=""/>
+                    <pic:cNvPicPr/>
+                  </pic:nvPicPr>
+                  <pic:blipFill>
+                    <a:blip r:embed="rId16"/>
+                    <a:stretch>
+                      <a:fillRect/>
+                    </a:stretch>
+                  </pic:blipFill>
+                  <pic:spPr>
+                    <a:xfrm>
+                      <a:off x="0" y="0"/>
+                      <a:ext cx="5943600" cy="1953895"/>
+                    </a:xfrm>
+                    <a:prstGeom prst="rect">
+                      <a:avLst/>
+                    </a:prstGeom>
+                  </pic:spPr>
+                </pic:pic>
+              </a:graphicData>
+            </a:graphic>
+          </wp:inline>
+        </w:drawing>
+      </w:r>
+    </w:p>
+    <w:p>
+      <w:pPr>
+        <w:rPr>
+          <w:b/>
+        </w:rPr>
+      </w:pPr>
+      <w:r>
+        <w:rPr>
+          <w:noProof/>
+        </w:rPr>
+        <w:drawing>
+          <wp:inline distT="0" distB="0" distL="0" distR="0" wp14:anchorId="36FE1A4D" wp14:editId="4D43D211">
+            <wp:extent cx="5893103" cy="3937202"/>
+            <wp:effectExtent l="0" t="0" r="0" b="6350"/>
+            <wp:docPr id="37" name="Picture 37"/>
+            <wp:cNvGraphicFramePr>
+              <a:graphicFrameLocks xmlns:a="http://schemas.openxmlformats.org/drawingml/2006/main" noChangeAspect="1"/>
+            </wp:cNvGraphicFramePr>
+            <a:graphic xmlns:a="http://schemas.openxmlformats.org/drawingml/2006/main">
+              <a:graphicData uri="http://schemas.openxmlformats.org/drawingml/2006/picture">
+                <pic:pic xmlns:pic="http://schemas.openxmlformats.org/drawingml/2006/picture">
+                  <pic:nvPicPr>
+                    <pic:cNvPr id="1" name=""/>
+                    <pic:cNvPicPr/>
+                  </pic:nvPicPr>
+                  <pic:blipFill>
+                    <a:blip r:embed="rId17"/>
+                    <a:stretch>
+                      <a:fillRect/>
+                    </a:stretch>
+                  </pic:blipFill>
+                  <pic:spPr>
+                    <a:xfrm>
+                      <a:off x="0" y="0"/>
+                      <a:ext cx="5893103" cy="3937202"/>
+                    </a:xfrm>
+                    <a:prstGeom prst="rect">
+                      <a:avLst/>
+                    </a:prstGeom>
+                  </pic:spPr>
+                </pic:pic>
+              </a:graphicData>
+            </a:graphic>
+          </wp:inline>
+        </w:drawing>
+      </w:r>
+    </w:p>
+    <w:p>
+      <w:pPr>
+        <w:rPr>
+          <w:b/>
+        </w:rPr>
+      </w:pPr>
+      <w:r>
+        <w:rPr>
+          <w:noProof/>
+        </w:rPr>
+        <w:lastRenderedPageBreak/>
+        <w:drawing>
+          <wp:inline distT="0" distB="0" distL="0" distR="0" wp14:anchorId="2C2DE06A" wp14:editId="737F8624">
+            <wp:extent cx="5943600" cy="2289175"/>
+            <wp:effectExtent l="0" t="0" r="0" b="0"/>
+            <wp:docPr id="38" name="Picture 38"/>
+            <wp:cNvGraphicFramePr>
+              <a:graphicFrameLocks xmlns:a="http://schemas.openxmlformats.org/drawingml/2006/main" noChangeAspect="1"/>
+            </wp:cNvGraphicFramePr>
+            <a:graphic xmlns:a="http://schemas.openxmlformats.org/drawingml/2006/main">
+              <a:graphicData uri="http://schemas.openxmlformats.org/drawingml/2006/picture">
+                <pic:pic xmlns:pic="http://schemas.openxmlformats.org/drawingml/2006/picture">
+                  <pic:nvPicPr>
+                    <pic:cNvPr id="1" name=""/>
+                    <pic:cNvPicPr/>
+                  </pic:nvPicPr>
+                  <pic:blipFill>
+                    <a:blip r:embed="rId18"/>
+                    <a:stretch>
+                      <a:fillRect/>
+                    </a:stretch>
+                  </pic:blipFill>
+                  <pic:spPr>
+                    <a:xfrm>
+                      <a:off x="0" y="0"/>
+                      <a:ext cx="5943600" cy="2289175"/>
+                    </a:xfrm>
+                    <a:prstGeom prst="rect">
+                      <a:avLst/>
+                    </a:prstGeom>
+                  </pic:spPr>
+                </pic:pic>
+              </a:graphicData>
+            </a:graphic>
+          </wp:inline>
+        </w:drawing>
+      </w:r>
+    </w:p>
+    <w:p>
+      <w:pPr>
+        <w:rPr>
+          <w:b/>
+        </w:rPr>
+      </w:pPr>
+      <w:r>
+        <w:rPr>
+          <w:noProof/>
+        </w:rPr>
+        <w:drawing>
+          <wp:inline distT="0" distB="0" distL="0" distR="0" wp14:anchorId="5894B4AA" wp14:editId="44F6F809">
+            <wp:extent cx="5943600" cy="2849245"/>
+            <wp:effectExtent l="0" t="0" r="0" b="8255"/>
+            <wp:docPr id="39" name="Picture 39"/>
+            <wp:cNvGraphicFramePr>
+              <a:graphicFrameLocks xmlns:a="http://schemas.openxmlformats.org/drawingml/2006/main" noChangeAspect="1"/>
+            </wp:cNvGraphicFramePr>
+            <a:graphic xmlns:a="http://schemas.openxmlformats.org/drawingml/2006/main">
+              <a:graphicData uri="http://schemas.openxmlformats.org/drawingml/2006/picture">
+                <pic:pic xmlns:pic="http://schemas.openxmlformats.org/drawingml/2006/picture">
+                  <pic:nvPicPr>
+                    <pic:cNvPr id="1" name=""/>
+                    <pic:cNvPicPr/>
+                  </pic:nvPicPr>
+                  <pic:blipFill>
+                    <a:blip r:embed="rId19"/>
+                    <a:stretch>
+                      <a:fillRect/>
+                    </a:stretch>
+                  </pic:blipFill>
+                  <pic:spPr>
+                    <a:xfrm>
+                      <a:off x="0" y="0"/>
+                      <a:ext cx="5943600" cy="2849245"/>
+                    </a:xfrm>
+                    <a:prstGeom prst="rect">
+                      <a:avLst/>
+                    </a:prstGeom>
+                  </pic:spPr>
+                </pic:pic>
+              </a:graphicData>
+            </a:graphic>
+          </wp:inline>
+        </w:drawing>
+      </w:r>
+    </w:p>
+    <w:p>
+      <w:pPr>
+        <w:rPr>
+          <w:b/>
+        </w:rPr>
+      </w:pPr>
+      <w:r>
+        <w:rPr>
+          <w:noProof/>
+        </w:rPr>
+        <w:drawing>
+          <wp:inline distT="0" distB="0" distL="0" distR="0" wp14:anchorId="248F3634" wp14:editId="61B31C37">
+            <wp:extent cx="5943600" cy="2817495"/>
+            <wp:effectExtent l="0" t="0" r="0" b="1905"/>
+            <wp:docPr id="40" name="Picture 40"/>
+            <wp:cNvGraphicFramePr>
+              <a:graphicFrameLocks xmlns:a="http://schemas.openxmlformats.org/drawingml/2006/main" noChangeAspect="1"/>
+            </wp:cNvGraphicFramePr>
+            <a:graphic xmlns:a="http://schemas.openxmlformats.org/drawingml/2006/main">
+              <a:graphicData uri="http://schemas.openxmlformats.org/drawingml/2006/picture">
+                <pic:pic xmlns:pic="http://schemas.openxmlformats.org/drawingml/2006/picture">
+                  <pic:nvPicPr>
+                    <pic:cNvPr id="1" name=""/>
+                    <pic:cNvPicPr/>
+                  </pic:nvPicPr>
+                  <pic:blipFill>
+                    <a:blip r:embed="rId20"/>
+                    <a:stretch>
+                      <a:fillRect/>
+                    </a:stretch>
+                  </pic:blipFill>
+                  <pic:spPr>
+                    <a:xfrm>
+                      <a:off x="0" y="0"/>
+                      <a:ext cx="5943600" cy="2817495"/>
+                    </a:xfrm>
+                    <a:prstGeom prst="rect">
+                      <a:avLst/>
+                    </a:prstGeom>
+                  </pic:spPr>
+                </pic:pic>
+              </a:graphicData>
+            </a:graphic>
+          </wp:inline>
+        </w:drawing>
+      </w:r>
+    </w:p>
+    <w:p>
+      <w:pPr>
+        <w:rPr>
+          <w:b/>
+        </w:rPr>
+      </w:pPr>
+      <w:r>
+        <w:rPr>
+          <w:noProof/>
+        </w:rPr>
+        <w:lastRenderedPageBreak/>
+        <w:drawing>
+          <wp:inline distT="0" distB="0" distL="0" distR="0" wp14:anchorId="4DB3D59D" wp14:editId="0716D80F">
+            <wp:extent cx="5753396" cy="2241665"/>
+            <wp:effectExtent l="0" t="0" r="0" b="6350"/>
+            <wp:docPr id="41" name="Picture 41"/>
+            <wp:cNvGraphicFramePr>
+              <a:graphicFrameLocks xmlns:a="http://schemas.openxmlformats.org/drawingml/2006/main" noChangeAspect="1"/>
+            </wp:cNvGraphicFramePr>
+            <a:graphic xmlns:a="http://schemas.openxmlformats.org/drawingml/2006/main">
+              <a:graphicData uri="http://schemas.openxmlformats.org/drawingml/2006/picture">
+                <pic:pic xmlns:pic="http://schemas.openxmlformats.org/drawingml/2006/picture">
+                  <pic:nvPicPr>
+                    <pic:cNvPr id="1" name=""/>
+                    <pic:cNvPicPr/>
+                  </pic:nvPicPr>
+                  <pic:blipFill>
+                    <a:blip r:embed="rId21"/>
+                    <a:stretch>
+                      <a:fillRect/>
+                    </a:stretch>
+                  </pic:blipFill>
+                  <pic:spPr>
+                    <a:xfrm>
+                      <a:off x="0" y="0"/>
+                      <a:ext cx="5753396" cy="2241665"/>
+                    </a:xfrm>
+                    <a:prstGeom prst="rect">
+                      <a:avLst/>
+                    </a:prstGeom>
+                  </pic:spPr>
+                </pic:pic>
+              </a:graphicData>
+            </a:graphic>
+          </wp:inline>
+        </w:drawing>
+      </w:r>
+    </w:p>
+    <w:p>
+      <w:pPr>
+        <w:rPr>
+          <w:b/>
+        </w:rPr>
+      </w:pPr>
+      <w:r>
+        <w:rPr>
+          <w:noProof/>
+        </w:rPr>
+        <w:drawing>
+          <wp:inline distT="0" distB="0" distL="0" distR="0" wp14:anchorId="0BE0B180" wp14:editId="46064561">
+            <wp:extent cx="4527783" cy="4356324"/>
+            <wp:effectExtent l="0" t="0" r="6350" b="6350"/>
+            <wp:docPr id="42" name="Picture 42"/>
+            <wp:cNvGraphicFramePr>
+              <a:graphicFrameLocks xmlns:a="http://schemas.openxmlformats.org/drawingml/2006/main" noChangeAspect="1"/>
+            </wp:cNvGraphicFramePr>
+            <a:graphic xmlns:a="http://schemas.openxmlformats.org/drawingml/2006/main">
+              <a:graphicData uri="http://schemas.openxmlformats.org/drawingml/2006/picture">
+                <pic:pic xmlns:pic="http://schemas.openxmlformats.org/drawingml/2006/picture">
+                  <pic:nvPicPr>
+                    <pic:cNvPr id="1" name=""/>
+                    <pic:cNvPicPr/>
+                  </pic:nvPicPr>
+                  <pic:blipFill>
+                    <a:blip r:embed="rId22"/>
+                    <a:stretch>
+                      <a:fillRect/>
+                    </a:stretch>
+                  </pic:blipFill>
+                  <pic:spPr>
+                    <a:xfrm>
+                      <a:off x="0" y="0"/>
+                      <a:ext cx="4527783" cy="4356324"/>
+                    </a:xfrm>
+                    <a:prstGeom prst="rect">
+                      <a:avLst/>
+                    </a:prstGeom>
+                  </pic:spPr>
+                </pic:pic>
+              </a:graphicData>
+            </a:graphic>
+          </wp:inline>
+        </w:drawing>
+      </w:r>
+    </w:p>
+    <w:p>
+      <w:pPr>
+        <w:rPr>
+          <w:b/>
+        </w:rPr>
+      </w:pPr>
+      <w:r>
+        <w:rPr>
+          <w:noProof/>
+        </w:rPr>
+        <w:lastRenderedPageBreak/>
+        <w:drawing>
+          <wp:inline distT="0" distB="0" distL="0" distR="0" wp14:anchorId="2CE5CCB5" wp14:editId="06EB0C61">
+            <wp:extent cx="2629035" cy="2235315"/>
+            <wp:effectExtent l="0" t="0" r="0" b="0"/>
+            <wp:docPr id="43" name="Picture 43"/>
+            <wp:cNvGraphicFramePr>
+              <a:graphicFrameLocks xmlns:a="http://schemas.openxmlformats.org/drawingml/2006/main" noChangeAspect="1"/>
+            </wp:cNvGraphicFramePr>
+            <a:graphic xmlns:a="http://schemas.openxmlformats.org/drawingml/2006/main">
+              <a:graphicData uri="http://schemas.openxmlformats.org/drawingml/2006/picture">
+                <pic:pic xmlns:pic="http://schemas.openxmlformats.org/drawingml/2006/picture">
+                  <pic:nvPicPr>
+                    <pic:cNvPr id="1" name=""/>
+                    <pic:cNvPicPr/>
+                  </pic:nvPicPr>
+                  <pic:blipFill>
+                    <a:blip r:embed="rId23"/>
+                    <a:stretch>
+                      <a:fillRect/>
+                    </a:stretch>
+                  </pic:blipFill>
+                  <pic:spPr>
+                    <a:xfrm>
+                      <a:off x="0" y="0"/>
+                      <a:ext cx="2629035" cy="2235315"/>
+                    </a:xfrm>
+                    <a:prstGeom prst="rect">
+                      <a:avLst/>
+                    </a:prstGeom>
+                  </pic:spPr>
+                </pic:pic>
+              </a:graphicData>
+            </a:graphic>
+          </wp:inline>
+        </w:drawing>
+      </w:r>
+    </w:p>
+    <w:p>
+      <w:pPr>
+        <w:rPr>
+          <w:b/>
+        </w:rPr>
+      </w:pPr>
+      <w:r>
+        <w:rPr>
+          <w:noProof/>
+        </w:rPr>
+        <w:drawing>
+          <wp:inline distT="0" distB="0" distL="0" distR="0" wp14:anchorId="7F1E92B3" wp14:editId="52EEC853">
+            <wp:extent cx="3994355" cy="4781796"/>
+            <wp:effectExtent l="0" t="0" r="6350" b="0"/>
+            <wp:docPr id="44" name="Picture 44"/>
+            <wp:cNvGraphicFramePr>
+              <a:graphicFrameLocks xmlns:a="http://schemas.openxmlformats.org/drawingml/2006/main" noChangeAspect="1"/>
+            </wp:cNvGraphicFramePr>
+            <a:graphic xmlns:a="http://schemas.openxmlformats.org/drawingml/2006/main">
+              <a:graphicData uri="http://schemas.openxmlformats.org/drawingml/2006/picture">
+                <pic:pic xmlns:pic="http://schemas.openxmlformats.org/drawingml/2006/picture">
+                  <pic:nvPicPr>
+                    <pic:cNvPr id="1" name=""/>
+                    <pic:cNvPicPr/>
+                  </pic:nvPicPr>
+                  <pic:blipFill>
+                    <a:blip r:embed="rId24"/>
+                    <a:stretch>
+                      <a:fillRect/>
+                    </a:stretch>
+                  </pic:blipFill>
+                  <pic:spPr>
+                    <a:xfrm>
+                      <a:off x="0" y="0"/>
+                      <a:ext cx="3994355" cy="4781796"/>
+                    </a:xfrm>
+                    <a:prstGeom prst="rect">
+                      <a:avLst/>
+                    </a:prstGeom>
+                  </pic:spPr>
+                </pic:pic>
+              </a:graphicData>
+            </a:graphic>
+          </wp:inline>
+        </w:drawing>
+      </w:r>
+    </w:p>
+    <w:p>
+      <w:pPr>
+        <w:rPr>
+          <w:b/>
+        </w:rPr>
+      </w:pPr>
+      <w:r>
+        <w:rPr>
+          <w:noProof/>
+        </w:rPr>
+        <w:lastRenderedPageBreak/>
+        <w:drawing>
+          <wp:inline distT="0" distB="0" distL="0" distR="0" wp14:anchorId="292C61A4" wp14:editId="26AAA0FA">
+            <wp:extent cx="4629388" cy="3733992"/>
+            <wp:effectExtent l="0" t="0" r="0" b="0"/>
+            <wp:docPr id="45" name="Picture 45"/>
+            <wp:cNvGraphicFramePr>
+              <a:graphicFrameLocks xmlns:a="http://schemas.openxmlformats.org/drawingml/2006/main" noChangeAspect="1"/>
+            </wp:cNvGraphicFramePr>
+            <a:graphic xmlns:a="http://schemas.openxmlformats.org/drawingml/2006/main">
+              <a:graphicData uri="http://schemas.openxmlformats.org/drawingml/2006/picture">
+                <pic:pic xmlns:pic="http://schemas.openxmlformats.org/drawingml/2006/picture">
+                  <pic:nvPicPr>
+                    <pic:cNvPr id="1" name=""/>
+                    <pic:cNvPicPr/>
+                  </pic:nvPicPr>
+                  <pic:blipFill>
+                    <a:blip r:embed="rId25"/>
+                    <a:stretch>
+                      <a:fillRect/>
+                    </a:stretch>
+                  </pic:blipFill>
+                  <pic:spPr>
+                    <a:xfrm>
+                      <a:off x="0" y="0"/>
+                      <a:ext cx="4629388" cy="3733992"/>
+                    </a:xfrm>
+                    <a:prstGeom prst="rect">
+                      <a:avLst/>
+                    </a:prstGeom>
+                  </pic:spPr>
+                </pic:pic>
+              </a:graphicData>
+            </a:graphic>
+          </wp:inline>
+        </w:drawing>
+      </w:r>
+    </w:p>
+    <w:p>
+      <w:pPr>
+        <w:rPr>
+          <w:b/>
+        </w:rPr>
+      </w:pPr>
+      <w:r>
+        <w:rPr>
+          <w:b/>
+        </w:rPr>
         <w:t>Screenshots of Running Application:</w:t>
       </w:r>
     </w:p>
@@ -406,7 +1302,7 @@
                     <pic:cNvPicPr/>
                   </pic:nvPicPr>
                   <pic:blipFill>
-                    <a:blip r:embed="rId7"/>
+                    <a:blip r:embed="rId26"/>
                     <a:stretch>
                       <a:fillRect/>
                     </a:stretch>
@@ -450,6 +1346,7 @@
         <w:rPr>
           <w:noProof/>
         </w:rPr>
+        <w:lastRenderedPageBreak/>
         <w:drawing>
           <wp:inline distT="0" distB="0" distL="0" distR="0" wp14:anchorId="3752A674" wp14:editId="78C87778">
             <wp:extent cx="4997707" cy="1974951"/>
@@ -466,7 +1363,7 @@
                     <pic:cNvPicPr/>
                   </pic:nvPicPr>
                   <pic:blipFill>
-                    <a:blip r:embed="rId8"/>
+                    <a:blip r:embed="rId27"/>
                     <a:stretch>
                       <a:fillRect/>
                     </a:stretch>
@@ -497,25 +1394,7 @@
         <w:rPr>
           <w:b/>
         </w:rPr>
-        <w:t xml:space="preserve">Option </w:t>
-      </w:r>
-      <w:r>
-        <w:rPr>
-          <w:b/>
-        </w:rPr>
-        <w:t>2</w:t>
-      </w:r>
-      <w:r>
-        <w:rPr>
-          <w:b/>
-        </w:rPr>
-        <w:t xml:space="preserve">: Display all </w:t>
-      </w:r>
-      <w:r>
-        <w:rPr>
-          <w:b/>
-        </w:rPr>
-        <w:t>students</w:t>
+        <w:t>Option 2: Display all students</w:t>
       </w:r>
     </w:p>
     <w:p>
@@ -544,7 +1423,7 @@
                     <pic:cNvPicPr/>
                   </pic:nvPicPr>
                   <pic:blipFill>
-                    <a:blip r:embed="rId9"/>
+                    <a:blip r:embed="rId28"/>
                     <a:stretch>
                       <a:fillRect/>
                     </a:stretch>
@@ -603,26 +1482,7 @@
         <w:rPr>
           <w:b/>
         </w:rPr>
-        <w:lastRenderedPageBreak/>
-        <w:t xml:space="preserve">Option </w:t>
-      </w:r>
-      <w:r>
-        <w:rPr>
-          <w:b/>
-        </w:rPr>
-        <w:t>3</w:t>
-      </w:r>
-      <w:r>
-        <w:rPr>
-          <w:b/>
-        </w:rPr>
-        <w:t xml:space="preserve">: Display all </w:t>
-      </w:r>
-      <w:r>
-        <w:rPr>
-          <w:b/>
-        </w:rPr>
-        <w:t>instructors</w:t>
+        <w:t>Option 3: Display all instructors</w:t>
       </w:r>
     </w:p>
     <w:p>
@@ -651,7 +1511,7 @@
                     <pic:cNvPicPr/>
                   </pic:nvPicPr>
                   <pic:blipFill>
-                    <a:blip r:embed="rId10"/>
+                    <a:blip r:embed="rId29"/>
                     <a:stretch>
                       <a:fillRect/>
                     </a:stretch>
@@ -682,37 +1542,20 @@
         <w:rPr>
           <w:b/>
         </w:rPr>
-        <w:t xml:space="preserve">Option </w:t>
-      </w:r>
-      <w:r>
-        <w:rPr>
-          <w:b/>
-        </w:rPr>
-        <w:t>4</w:t>
-      </w:r>
-      <w:r>
-        <w:rPr>
-          <w:b/>
-        </w:rPr>
-        <w:t xml:space="preserve">: Display </w:t>
-      </w:r>
-      <w:r>
-        <w:rPr>
-          <w:b/>
-        </w:rPr>
-        <w:t>courses taught by a specific instructor</w:t>
-      </w:r>
-    </w:p>
-    <w:p>
-      <w:pPr>
-        <w:rPr>
-          <w:b/>
-        </w:rPr>
-      </w:pPr>
-      <w:r>
-        <w:rPr>
-          <w:noProof/>
-        </w:rPr>
+        <w:t>Option 4: Display courses taught by a specific instructor</w:t>
+      </w:r>
+    </w:p>
+    <w:p>
+      <w:pPr>
+        <w:rPr>
+          <w:b/>
+        </w:rPr>
+      </w:pPr>
+      <w:r>
+        <w:rPr>
+          <w:noProof/>
+        </w:rPr>
+        <w:lastRenderedPageBreak/>
         <w:drawing>
           <wp:inline distT="0" distB="0" distL="0" distR="0" wp14:anchorId="78B2D145" wp14:editId="7F1337E7">
             <wp:extent cx="3759393" cy="2203563"/>
@@ -729,7 +1572,7 @@
                     <pic:cNvPicPr/>
                   </pic:nvPicPr>
                   <pic:blipFill>
-                    <a:blip r:embed="rId11"/>
+                    <a:blip r:embed="rId30"/>
                     <a:stretch>
                       <a:fillRect/>
                     </a:stretch>
@@ -760,25 +1603,7 @@
         <w:rPr>
           <w:b/>
         </w:rPr>
-        <w:t xml:space="preserve">Option </w:t>
-      </w:r>
-      <w:r>
-        <w:rPr>
-          <w:b/>
-        </w:rPr>
-        <w:t>5</w:t>
-      </w:r>
-      <w:r>
-        <w:rPr>
-          <w:b/>
-        </w:rPr>
-        <w:t xml:space="preserve">: </w:t>
-      </w:r>
-      <w:r>
-        <w:rPr>
-          <w:b/>
-        </w:rPr>
-        <w:t>Add a new course</w:t>
+        <w:t>Option 5: Add a new course</w:t>
       </w:r>
     </w:p>
     <w:p>
@@ -807,7 +1632,7 @@
                     <pic:cNvPicPr/>
                   </pic:nvPicPr>
                   <pic:blipFill>
-                    <a:blip r:embed="rId12"/>
+                    <a:blip r:embed="rId31"/>
                     <a:stretch>
                       <a:fillRect/>
                     </a:stretch>
@@ -838,7 +1663,6 @@
         <w:rPr>
           <w:noProof/>
         </w:rPr>
-        <w:lastRenderedPageBreak/>
         <w:drawing>
           <wp:inline distT="0" distB="0" distL="0" distR="0" wp14:anchorId="10EAAC76" wp14:editId="15E6D701">
             <wp:extent cx="3594285" cy="1244664"/>
@@ -855,7 +1679,7 @@
                     <pic:cNvPicPr/>
                   </pic:nvPicPr>
                   <pic:blipFill>
-                    <a:blip r:embed="rId13"/>
+                    <a:blip r:embed="rId32"/>
                     <a:stretch>
                       <a:fillRect/>
                     </a:stretch>
@@ -886,37 +1710,20 @@
         <w:rPr>
           <w:b/>
         </w:rPr>
-        <w:t xml:space="preserve">Option </w:t>
-      </w:r>
-      <w:r>
-        <w:rPr>
-          <w:b/>
-        </w:rPr>
-        <w:t>6</w:t>
-      </w:r>
-      <w:r>
-        <w:rPr>
-          <w:b/>
-        </w:rPr>
-        <w:t xml:space="preserve">: Add a new </w:t>
-      </w:r>
-      <w:r>
-        <w:rPr>
-          <w:b/>
-        </w:rPr>
-        <w:t>instructor</w:t>
-      </w:r>
-    </w:p>
-    <w:p>
-      <w:pPr>
-        <w:rPr>
-          <w:b/>
-        </w:rPr>
-      </w:pPr>
-      <w:r>
-        <w:rPr>
-          <w:noProof/>
-        </w:rPr>
+        <w:t>Option 6: Add a new instructor</w:t>
+      </w:r>
+    </w:p>
+    <w:p>
+      <w:pPr>
+        <w:rPr>
+          <w:b/>
+        </w:rPr>
+      </w:pPr>
+      <w:r>
+        <w:rPr>
+          <w:noProof/>
+        </w:rPr>
+        <w:lastRenderedPageBreak/>
         <w:drawing>
           <wp:inline distT="0" distB="0" distL="0" distR="0" wp14:anchorId="2E305024" wp14:editId="0E7F3751">
             <wp:extent cx="3924502" cy="2121009"/>
@@ -933,7 +1740,7 @@
                     <pic:cNvPicPr/>
                   </pic:nvPicPr>
                   <pic:blipFill>
-                    <a:blip r:embed="rId14"/>
+                    <a:blip r:embed="rId33"/>
                     <a:stretch>
                       <a:fillRect/>
                     </a:stretch>
@@ -980,7 +1787,7 @@
                     <pic:cNvPicPr/>
                   </pic:nvPicPr>
                   <pic:blipFill>
-                    <a:blip r:embed="rId15"/>
+                    <a:blip r:embed="rId34"/>
                     <a:stretch>
                       <a:fillRect/>
                     </a:stretch>
@@ -1011,25 +1818,7 @@
         <w:rPr>
           <w:b/>
         </w:rPr>
-        <w:t xml:space="preserve">Option </w:t>
-      </w:r>
-      <w:r>
-        <w:rPr>
-          <w:b/>
-        </w:rPr>
-        <w:t>7</w:t>
-      </w:r>
-      <w:r>
-        <w:rPr>
-          <w:b/>
-        </w:rPr>
-        <w:t xml:space="preserve">: Add a new </w:t>
-      </w:r>
-      <w:r>
-        <w:rPr>
-          <w:b/>
-        </w:rPr>
-        <w:t>student</w:t>
+        <w:t>Option 7: Add a new student</w:t>
       </w:r>
     </w:p>
     <w:p>
@@ -1058,7 +1847,7 @@
                     <pic:cNvPicPr/>
                   </pic:nvPicPr>
                   <pic:blipFill>
-                    <a:blip r:embed="rId16"/>
+                    <a:blip r:embed="rId35"/>
                     <a:stretch>
                       <a:fillRect/>
                     </a:stretch>
@@ -1106,7 +1895,7 @@
                     <pic:cNvPicPr/>
                   </pic:nvPicPr>
                   <pic:blipFill>
-                    <a:blip r:embed="rId17"/>
+                    <a:blip r:embed="rId36"/>
                     <a:stretch>
                       <a:fillRect/>
                     </a:stretch>
@@ -1137,31 +1926,7 @@
         <w:rPr>
           <w:b/>
         </w:rPr>
-        <w:t xml:space="preserve">Option </w:t>
-      </w:r>
-      <w:r>
-        <w:rPr>
-          <w:b/>
-        </w:rPr>
-        <w:t>8</w:t>
-      </w:r>
-      <w:r>
-        <w:rPr>
-          <w:b/>
-        </w:rPr>
-        <w:t>:</w:t>
-      </w:r>
-      <w:r>
-        <w:rPr>
-          <w:b/>
-        </w:rPr>
-        <w:t xml:space="preserve"> Delete a</w:t>
-      </w:r>
-      <w:r>
-        <w:rPr>
-          <w:b/>
-        </w:rPr>
-        <w:t xml:space="preserve"> course</w:t>
+        <w:t>Option 8: Delete a course</w:t>
       </w:r>
     </w:p>
     <w:p>
@@ -1190,7 +1955,7 @@
                     <pic:cNvPicPr/>
                   </pic:nvPicPr>
                   <pic:blipFill>
-                    <a:blip r:embed="rId18"/>
+                    <a:blip r:embed="rId37"/>
                     <a:stretch>
                       <a:fillRect/>
                     </a:stretch>
@@ -1237,7 +2002,7 @@
                     <pic:cNvPicPr/>
                   </pic:nvPicPr>
                   <pic:blipFill>
-                    <a:blip r:embed="rId19"/>
+                    <a:blip r:embed="rId38"/>
                     <a:stretch>
                       <a:fillRect/>
                     </a:stretch>
@@ -1268,25 +2033,7 @@
         <w:rPr>
           <w:b/>
         </w:rPr>
-        <w:t xml:space="preserve">Option </w:t>
-      </w:r>
-      <w:r>
-        <w:rPr>
-          <w:b/>
-        </w:rPr>
-        <w:t>9</w:t>
-      </w:r>
-      <w:r>
-        <w:rPr>
-          <w:b/>
-        </w:rPr>
-        <w:t>: Delete a</w:t>
-      </w:r>
-      <w:r>
-        <w:rPr>
-          <w:b/>
-        </w:rPr>
-        <w:t>n instructor</w:t>
+        <w:t>Option 9: Delete an instructor</w:t>
       </w:r>
     </w:p>
     <w:p>
@@ -1315,7 +2062,7 @@
                     <pic:cNvPicPr/>
                   </pic:nvPicPr>
                   <pic:blipFill>
-                    <a:blip r:embed="rId20"/>
+                    <a:blip r:embed="rId39"/>
                     <a:stretch>
                       <a:fillRect/>
                     </a:stretch>
@@ -1365,7 +2112,7 @@
                     </pic:cNvPicPr>
                   </pic:nvPicPr>
                   <pic:blipFill>
-                    <a:blip r:embed="rId21">
+                    <a:blip r:embed="rId40">
                       <a:extLst>
                         <a:ext uri="{28A0092B-C50C-407E-A947-70E740481C1C}">
                           <a14:useLocalDpi xmlns:a14="http://schemas.microsoft.com/office/drawing/2010/main" val="0"/>
@@ -1407,25 +2154,7 @@
         <w:rPr>
           <w:b/>
         </w:rPr>
-        <w:t xml:space="preserve">Option </w:t>
-      </w:r>
-      <w:r>
-        <w:rPr>
-          <w:b/>
-        </w:rPr>
-        <w:t>10</w:t>
-      </w:r>
-      <w:r>
-        <w:rPr>
-          <w:b/>
-        </w:rPr>
-        <w:t>: Delete a</w:t>
-      </w:r>
-      <w:r>
-        <w:rPr>
-          <w:b/>
-        </w:rPr>
-        <w:t xml:space="preserve"> student</w:t>
+        <w:t>Option 10: Delete a student</w:t>
       </w:r>
     </w:p>
     <w:p>
@@ -1454,7 +2183,7 @@
                     <pic:cNvPicPr/>
                   </pic:nvPicPr>
                   <pic:blipFill>
-                    <a:blip r:embed="rId22"/>
+                    <a:blip r:embed="rId41"/>
                     <a:stretch>
                       <a:fillRect/>
                     </a:stretch>
@@ -1501,7 +2230,7 @@
                     <pic:cNvPicPr/>
                   </pic:nvPicPr>
                   <pic:blipFill>
-                    <a:blip r:embed="rId23"/>
+                    <a:blip r:embed="rId42"/>
                     <a:stretch>
                       <a:fillRect/>
                     </a:stretch>
@@ -1575,25 +2304,7 @@
           <w:b/>
         </w:rPr>
         <w:lastRenderedPageBreak/>
-        <w:t xml:space="preserve">Option </w:t>
-      </w:r>
-      <w:r>
-        <w:rPr>
-          <w:b/>
-        </w:rPr>
-        <w:t>11</w:t>
-      </w:r>
-      <w:r>
-        <w:rPr>
-          <w:b/>
-        </w:rPr>
-        <w:t xml:space="preserve">: </w:t>
-      </w:r>
-      <w:r>
-        <w:rPr>
-          <w:b/>
-        </w:rPr>
-        <w:t>Update a course</w:t>
+        <w:t>Option 11: Update a course</w:t>
       </w:r>
     </w:p>
     <w:p>
@@ -1622,7 +2333,7 @@
                     <pic:cNvPicPr/>
                   </pic:nvPicPr>
                   <pic:blipFill>
-                    <a:blip r:embed="rId24"/>
+                    <a:blip r:embed="rId43"/>
                     <a:stretch>
                       <a:fillRect/>
                     </a:stretch>
@@ -1669,7 +2380,7 @@
                     <pic:cNvPicPr/>
                   </pic:nvPicPr>
                   <pic:blipFill>
-                    <a:blip r:embed="rId25"/>
+                    <a:blip r:embed="rId44"/>
                     <a:stretch>
                       <a:fillRect/>
                     </a:stretch>
@@ -1716,7 +2427,7 @@
                     <pic:cNvPicPr/>
                   </pic:nvPicPr>
                   <pic:blipFill>
-                    <a:blip r:embed="rId26"/>
+                    <a:blip r:embed="rId45"/>
                     <a:stretch>
                       <a:fillRect/>
                     </a:stretch>
@@ -1783,25 +2494,7 @@
           <w:b/>
         </w:rPr>
         <w:lastRenderedPageBreak/>
-        <w:t>Option 1</w:t>
-      </w:r>
-      <w:r>
-        <w:rPr>
-          <w:b/>
-        </w:rPr>
-        <w:t>2</w:t>
-      </w:r>
-      <w:r>
-        <w:rPr>
-          <w:b/>
-        </w:rPr>
-        <w:t>: Update a</w:t>
-      </w:r>
-      <w:r>
-        <w:rPr>
-          <w:b/>
-        </w:rPr>
-        <w:t xml:space="preserve"> student</w:t>
+        <w:t>Option 12: Update a student</w:t>
       </w:r>
     </w:p>
     <w:p>
@@ -1830,7 +2523,7 @@
                     <pic:cNvPicPr/>
                   </pic:nvPicPr>
                   <pic:blipFill>
-                    <a:blip r:embed="rId27"/>
+                    <a:blip r:embed="rId46"/>
                     <a:stretch>
                       <a:fillRect/>
                     </a:stretch>
@@ -1890,7 +2583,7 @@
                     <pic:cNvPicPr/>
                   </pic:nvPicPr>
                   <pic:blipFill>
-                    <a:blip r:embed="rId28"/>
+                    <a:blip r:embed="rId47"/>
                     <a:stretch>
                       <a:fillRect/>
                     </a:stretch>
@@ -1950,7 +2643,7 @@
                     <pic:cNvPicPr/>
                   </pic:nvPicPr>
                   <pic:blipFill rotWithShape="1">
-                    <a:blip r:embed="rId29"/>
+                    <a:blip r:embed="rId48"/>
                     <a:srcRect t="37363"/>
                     <a:stretch/>
                   </pic:blipFill>
@@ -2009,25 +2702,7 @@
           <w:b/>
         </w:rPr>
         <w:lastRenderedPageBreak/>
-        <w:t>Option 1</w:t>
-      </w:r>
-      <w:r>
-        <w:rPr>
-          <w:b/>
-        </w:rPr>
-        <w:t>3</w:t>
-      </w:r>
-      <w:r>
-        <w:rPr>
-          <w:b/>
-        </w:rPr>
-        <w:t>: Update a</w:t>
-      </w:r>
-      <w:r>
-        <w:rPr>
-          <w:b/>
-        </w:rPr>
-        <w:t>n instructor</w:t>
+        <w:t>Option 13: Update an instructor</w:t>
       </w:r>
     </w:p>
     <w:p>
@@ -2056,7 +2731,7 @@
                     <pic:cNvPicPr/>
                   </pic:nvPicPr>
                   <pic:blipFill>
-                    <a:blip r:embed="rId30"/>
+                    <a:blip r:embed="rId49"/>
                     <a:stretch>
                       <a:fillRect/>
                     </a:stretch>
@@ -2116,7 +2791,7 @@
                     <pic:cNvPicPr/>
                   </pic:nvPicPr>
                   <pic:blipFill>
-                    <a:blip r:embed="rId31"/>
+                    <a:blip r:embed="rId50"/>
                     <a:stretch>
                       <a:fillRect/>
                     </a:stretch>
@@ -2176,7 +2851,7 @@
                     <pic:cNvPicPr/>
                   </pic:nvPicPr>
                   <pic:blipFill>
-                    <a:blip r:embed="rId32"/>
+                    <a:blip r:embed="rId51"/>
                     <a:stretch>
                       <a:fillRect/>
                     </a:stretch>
@@ -2224,12 +2899,12 @@
       </w:r>
     </w:p>
     <w:sectPr>
-      <w:headerReference w:type="even" r:id="rId33"/>
-      <w:headerReference w:type="default" r:id="rId34"/>
-      <w:footerReference w:type="even" r:id="rId35"/>
-      <w:footerReference w:type="default" r:id="rId36"/>
-      <w:headerReference w:type="first" r:id="rId37"/>
-      <w:footerReference w:type="first" r:id="rId38"/>
+      <w:headerReference w:type="even" r:id="rId52"/>
+      <w:headerReference w:type="default" r:id="rId53"/>
+      <w:footerReference w:type="even" r:id="rId54"/>
+      <w:footerReference w:type="default" r:id="rId55"/>
+      <w:headerReference w:type="first" r:id="rId56"/>
+      <w:footerReference w:type="first" r:id="rId57"/>
       <w:pgSz w:w="12240" w:h="15840"/>
       <w:pgMar w:top="1440" w:right="1440" w:bottom="1440" w:left="1440" w:header="720" w:footer="720" w:gutter="0"/>
       <w:pgNumType w:start="1"/>

</xml_diff>